<commit_message>
Added list of ideas and refined.
</commit_message>
<xml_diff>
--- a/Plan.Phases.docx
+++ b/Plan.Phases.docx
@@ -285,6 +285,334 @@
       <w:pPr>
         <w:pStyle w:val="Normal"/>
         <w:jc w:val="center"/>
+        <w:rPr>
+          <w:b/>
+          <w:b/>
+          <w:bCs/>
+          <w:u w:val="single"/>
+        </w:rPr>
+      </w:pPr>
+      <w:r>
+        <w:rPr>
+          <w:b/>
+          <w:bCs/>
+          <w:u w:val="single"/>
+        </w:rPr>
+        <w:t>Specific Improvement Ideas</w:t>
+      </w:r>
+    </w:p>
+    <w:p>
+      <w:pPr>
+        <w:pStyle w:val="Normal"/>
+        <w:rPr/>
+      </w:pPr>
+      <w:r>
+        <w:rPr/>
+        <w:t>- The information layout on a listing</w:t>
+      </w:r>
+    </w:p>
+    <w:p>
+      <w:pPr>
+        <w:pStyle w:val="Normal"/>
+        <w:rPr/>
+      </w:pPr>
+      <w:r>
+        <w:rPr/>
+        <w:t>- Filtering results</w:t>
+      </w:r>
+    </w:p>
+    <w:p>
+      <w:pPr>
+        <w:pStyle w:val="Normal"/>
+        <w:rPr/>
+      </w:pPr>
+      <w:r>
+        <w:rPr/>
+        <w:t>- Saving previous searches</w:t>
+      </w:r>
+    </w:p>
+    <w:p>
+      <w:pPr>
+        <w:pStyle w:val="Normal"/>
+        <w:rPr/>
+      </w:pPr>
+      <w:r>
+        <w:rPr/>
+        <w:t>- Makes all text on listings larger</w:t>
+      </w:r>
+    </w:p>
+    <w:p>
+      <w:pPr>
+        <w:pStyle w:val="Normal"/>
+        <w:rPr/>
+      </w:pPr>
+      <w:r>
+        <w:rPr/>
+        <w:t>- Includes a google map/image of where each listing that is being looked at is located</w:t>
+      </w:r>
+    </w:p>
+    <w:p>
+      <w:pPr>
+        <w:pStyle w:val="Normal"/>
+        <w:rPr/>
+      </w:pPr>
+      <w:r>
+        <w:rPr/>
+        <w:t>- For every batch of search results, a small window loads a pic and a few deets about each listing that is checked.</w:t>
+      </w:r>
+    </w:p>
+    <w:p>
+      <w:pPr>
+        <w:pStyle w:val="Normal"/>
+        <w:rPr/>
+      </w:pPr>
+      <w:r>
+        <w:rPr/>
+      </w:r>
+    </w:p>
+    <w:p>
+      <w:pPr>
+        <w:pStyle w:val="Normal"/>
+        <w:rPr/>
+      </w:pPr>
+      <w:r>
+        <w:rPr/>
+        <w:t>- IDEALLY creates an email for you that put in the small pic of the listings you've chosen</w:t>
+      </w:r>
+    </w:p>
+    <w:p>
+      <w:pPr>
+        <w:pStyle w:val="Normal"/>
+        <w:rPr/>
+      </w:pPr>
+      <w:r>
+        <w:rPr/>
+      </w:r>
+    </w:p>
+    <w:p>
+      <w:pPr>
+        <w:pStyle w:val="Normal"/>
+        <w:rPr/>
+      </w:pPr>
+      <w:r>
+        <w:rPr/>
+        <w:t>- '</w:t>
+      </w:r>
+      <w:r>
+        <w:rPr>
+          <w:i/>
+          <w:iCs/>
+          <w:u w:val="none"/>
+        </w:rPr>
+        <w:t>Comparison Mode</w:t>
+      </w:r>
+      <w:r>
+        <w:rPr>
+          <w:u w:val="none"/>
+        </w:rPr>
+        <w:t xml:space="preserve">' </w:t>
+      </w:r>
+      <w:r>
+        <w:rPr/>
+        <w:t>Keeps the info from a map search available so that you can compare houses easier. If the goal is to compare houses there is a comparison 'mode' that keeps the 'subject house' in a window for you to compare results to it.</w:t>
+      </w:r>
+    </w:p>
+    <w:p>
+      <w:pPr>
+        <w:pStyle w:val="Normal"/>
+        <w:rPr/>
+      </w:pPr>
+      <w:r>
+        <w:rPr/>
+      </w:r>
+    </w:p>
+    <w:p>
+      <w:pPr>
+        <w:pStyle w:val="Normal"/>
+        <w:rPr/>
+      </w:pPr>
+      <w:r>
+        <w:rPr/>
+        <w:t>- makes it so that you can save certain listings to certain profiles and easily pull them up again.</w:t>
+      </w:r>
+    </w:p>
+    <w:p>
+      <w:pPr>
+        <w:pStyle w:val="Normal"/>
+        <w:rPr/>
+      </w:pPr>
+      <w:r>
+        <w:rPr/>
+      </w:r>
+    </w:p>
+    <w:p>
+      <w:pPr>
+        <w:pStyle w:val="Normal"/>
+        <w:rPr/>
+      </w:pPr>
+      <w:r>
+        <w:rPr>
+          <w:i/>
+          <w:iCs/>
+        </w:rPr>
+        <w:t>Future landing page for popup</w:t>
+      </w:r>
+      <w:r>
+        <w:rPr>
+          <w:i w:val="false"/>
+          <w:iCs w:val="false"/>
+        </w:rPr>
+        <w:t xml:space="preserve"> </w:t>
+      </w:r>
+      <w:r>
+        <w:rPr>
+          <w:i/>
+          <w:iCs/>
+        </w:rPr>
+        <w:t>for agents</w:t>
+      </w:r>
+      <w:r>
+        <w:rPr>
+          <w:i w:val="false"/>
+          <w:iCs w:val="false"/>
+        </w:rPr>
+        <w:t>:</w:t>
+      </w:r>
+    </w:p>
+    <w:p>
+      <w:pPr>
+        <w:pStyle w:val="Normal"/>
+        <w:rPr/>
+      </w:pPr>
+      <w:r>
+        <w:rPr/>
+        <w:t>- How many views on my listing today?</w:t>
+      </w:r>
+    </w:p>
+    <w:p>
+      <w:pPr>
+        <w:pStyle w:val="Normal"/>
+        <w:rPr/>
+      </w:pPr>
+      <w:r>
+        <w:rPr/>
+        <w:t>- '</w:t>
+      </w:r>
+      <w:r>
+        <w:rPr>
+          <w:i/>
+          <w:iCs/>
+        </w:rPr>
+        <w:t>Prospect Station</w:t>
+      </w:r>
+      <w:r>
+        <w:rPr>
+          <w:i w:val="false"/>
+          <w:iCs w:val="false"/>
+        </w:rPr>
+        <w:t>'Any</w:t>
+      </w:r>
+      <w:r>
+        <w:rPr/>
+        <w:t xml:space="preserve"> new listings for my clients criteria? There's already a feature that sends an email to a prospect when a new listing comes up within their criteria. A dashboard that shows how many of these have occurred in that day would be cool. Currently, the only way you'd find it is if you ask it to email you as well as the buyer when that listing comes up. </w:t>
+      </w:r>
+    </w:p>
+    <w:p>
+      <w:pPr>
+        <w:pStyle w:val="Normal"/>
+        <w:rPr/>
+      </w:pPr>
+      <w:r>
+        <w:rPr/>
+      </w:r>
+    </w:p>
+    <w:p>
+      <w:pPr>
+        <w:pStyle w:val="Normal"/>
+        <w:rPr/>
+      </w:pPr>
+      <w:r>
+        <w:rPr/>
+        <w:t>- View a collection of listings, whether saved or on demand. Sort of like the '</w:t>
+      </w:r>
+      <w:r>
+        <w:rPr>
+          <w:i/>
+          <w:iCs/>
+        </w:rPr>
+        <w:t>Comparison Mode</w:t>
+      </w:r>
+      <w:r>
+        <w:rPr>
+          <w:i w:val="false"/>
+          <w:iCs w:val="false"/>
+        </w:rPr>
+        <w:t>' above</w:t>
+      </w:r>
+    </w:p>
+    <w:p>
+      <w:pPr>
+        <w:pStyle w:val="Normal"/>
+        <w:rPr/>
+      </w:pPr>
+      <w:r>
+        <w:rPr/>
+      </w:r>
+    </w:p>
+    <w:p>
+      <w:pPr>
+        <w:pStyle w:val="Normal"/>
+        <w:rPr/>
+      </w:pPr>
+      <w:r>
+        <w:rPr/>
+        <w:t>- Local businesses within a certain distance from an house from google maps api or walkability score API</w:t>
+      </w:r>
+    </w:p>
+    <w:p>
+      <w:pPr>
+        <w:pStyle w:val="Normal"/>
+        <w:rPr/>
+      </w:pPr>
+      <w:r>
+        <w:rPr/>
+      </w:r>
+    </w:p>
+    <w:p>
+      <w:pPr>
+        <w:pStyle w:val="Normal"/>
+        <w:rPr/>
+      </w:pPr>
+      <w:r>
+        <w:rPr/>
+        <w:t xml:space="preserve">- pictures from previous listings (not so important) </w:t>
+      </w:r>
+    </w:p>
+    <w:p>
+      <w:pPr>
+        <w:pStyle w:val="Normal"/>
+        <w:pBdr>
+          <w:bottom w:val="single" w:sz="2" w:space="2" w:color="000000"/>
+        </w:pBdr>
+        <w:rPr/>
+      </w:pPr>
+      <w:r>
+        <w:rPr/>
+      </w:r>
+    </w:p>
+    <w:p>
+      <w:pPr>
+        <w:pStyle w:val="Normal"/>
+        <w:rPr/>
+      </w:pPr>
+      <w:r>
+        <w:rPr/>
+      </w:r>
+    </w:p>
+    <w:p>
+      <w:pPr>
+        <w:pStyle w:val="Normal"/>
+        <w:jc w:val="center"/>
         <w:rPr/>
       </w:pPr>
       <w:r>
@@ -507,15 +835,19 @@
     <w:p>
       <w:pPr>
         <w:pStyle w:val="Normal"/>
-        <w:rPr>
-          <w:u w:val="single"/>
-        </w:rPr>
-      </w:pPr>
-      <w:r>
-        <w:rPr>
-          <w:u w:val="none"/>
-        </w:rPr>
-        <w:t>Next Open house?</w:t>
+        <w:rPr/>
+      </w:pPr>
+      <w:r>
+        <w:rPr>
+          <w:u w:val="none"/>
+        </w:rPr>
+        <w:t>-Next Open house -</w:t>
+      </w:r>
+      <w:r>
+        <w:rPr>
+          <w:u w:val="none"/>
+        </w:rPr>
+        <w:t>Listing agent name -listing agent phone -listing agent email</w:t>
       </w:r>
     </w:p>
     <w:p>

</xml_diff>